<commit_message>
Indsættelse af tidsbegrænsning på aflås lokale og fjernelse af "Læs opgaven"
</commit_message>
<xml_diff>
--- a/01 Adminstration/03 Bødesystem.docx
+++ b/01 Adminstration/03 Bødesystem.docx
@@ -11,7 +11,6 @@
           <w:szCs w:val="28"/>
         </w:rPr>
       </w:pPr>
-      <w:proofErr w:type="gramStart"/>
       <w:r>
         <w:rPr>
           <w:sz w:val="32"/>
@@ -24,15 +23,7 @@
           <w:sz w:val="32"/>
           <w:szCs w:val="28"/>
         </w:rPr>
-        <w:t>Bødesystem</w:t>
-      </w:r>
-      <w:proofErr w:type="gramEnd"/>
-      <w:r>
-        <w:rPr>
-          <w:sz w:val="32"/>
-          <w:szCs w:val="28"/>
-        </w:rPr>
-        <w:t>:</w:t>
+        <w:t>Bødesystem:</w:t>
       </w:r>
     </w:p>
     <w:p>
@@ -214,7 +205,21 @@
           <w:sz w:val="24"/>
           <w:szCs w:val="24"/>
         </w:rPr>
-        <w:t xml:space="preserve">Læs opgaven </w:t>
+        <w:t xml:space="preserve">Glemmer at sige hvad du skal, når du går </w:t>
+      </w:r>
+      <w:r>
+        <w:rPr>
+          <w:sz w:val="24"/>
+          <w:szCs w:val="24"/>
+        </w:rPr>
+        <w:t xml:space="preserve">i en længere periode, </w:t>
+      </w:r>
+      <w:r>
+        <w:rPr>
+          <w:sz w:val="24"/>
+          <w:szCs w:val="24"/>
+        </w:rPr>
+        <w:t xml:space="preserve">midt i projektarbejde </w:t>
       </w:r>
     </w:p>
     <w:p>
@@ -248,21 +253,126 @@
           <w:sz w:val="24"/>
           <w:szCs w:val="24"/>
         </w:rPr>
-        <w:t xml:space="preserve">Glemmer at sige hvad du skal, når du går </w:t>
-      </w:r>
-      <w:r>
-        <w:rPr>
-          <w:sz w:val="24"/>
-          <w:szCs w:val="24"/>
-        </w:rPr>
-        <w:t xml:space="preserve">i en længere periode, </w:t>
-      </w:r>
-      <w:r>
-        <w:rPr>
-          <w:sz w:val="24"/>
-          <w:szCs w:val="24"/>
-        </w:rPr>
-        <w:t xml:space="preserve">midt i projektarbejde </w:t>
+        <w:t xml:space="preserve">Dårlig kammerat </w:t>
+      </w:r>
+    </w:p>
+    <w:p>
+      <w:pPr>
+        <w:rPr>
+          <w:i/>
+          <w:iCs/>
+          <w:sz w:val="24"/>
+          <w:szCs w:val="24"/>
+        </w:rPr>
+      </w:pPr>
+      <w:r>
+        <w:rPr>
+          <w:i/>
+          <w:iCs/>
+          <w:sz w:val="24"/>
+          <w:szCs w:val="24"/>
+        </w:rPr>
+        <w:t xml:space="preserve">-&gt; 1 til </w:t>
+      </w:r>
+      <w:r>
+        <w:rPr>
+          <w:rFonts w:ascii="Times New Roman" w:hAnsi="Times New Roman" w:cs="Times New Roman"/>
+          <w:i/>
+          <w:iCs/>
+          <w:sz w:val="24"/>
+          <w:szCs w:val="24"/>
+        </w:rPr>
+        <w:t>∞</w:t>
+      </w:r>
+      <w:r>
+        <w:rPr>
+          <w:i/>
+          <w:iCs/>
+          <w:sz w:val="24"/>
+          <w:szCs w:val="24"/>
+        </w:rPr>
+        <w:t xml:space="preserve"> streg</w:t>
+      </w:r>
+      <w:r>
+        <w:rPr>
+          <w:i/>
+          <w:iCs/>
+          <w:sz w:val="24"/>
+          <w:szCs w:val="24"/>
+        </w:rPr>
+        <w:t>er</w:t>
+      </w:r>
+    </w:p>
+    <w:p>
+      <w:pPr>
+        <w:rPr>
+          <w:sz w:val="24"/>
+          <w:szCs w:val="24"/>
+        </w:rPr>
+      </w:pPr>
+      <w:r>
+        <w:rPr>
+          <w:sz w:val="24"/>
+          <w:szCs w:val="24"/>
+        </w:rPr>
+        <w:t>Glemmer at ”re</w:t>
+      </w:r>
+      <w:r>
+        <w:rPr>
+          <w:sz w:val="24"/>
+          <w:szCs w:val="24"/>
+        </w:rPr>
+        <w:t>s</w:t>
+      </w:r>
+      <w:r>
+        <w:rPr>
+          <w:sz w:val="24"/>
+          <w:szCs w:val="24"/>
+        </w:rPr>
+        <w:t xml:space="preserve">olve” kommentaren, når du har løst den </w:t>
+      </w:r>
+    </w:p>
+    <w:p>
+      <w:pPr>
+        <w:rPr>
+          <w:i/>
+          <w:iCs/>
+          <w:sz w:val="24"/>
+          <w:szCs w:val="24"/>
+        </w:rPr>
+      </w:pPr>
+      <w:r>
+        <w:rPr>
+          <w:i/>
+          <w:iCs/>
+          <w:sz w:val="24"/>
+          <w:szCs w:val="24"/>
+        </w:rPr>
+        <w:t>-&gt; 3 streg</w:t>
+      </w:r>
+      <w:r>
+        <w:rPr>
+          <w:i/>
+          <w:iCs/>
+          <w:sz w:val="24"/>
+          <w:szCs w:val="24"/>
+        </w:rPr>
+        <w:t>er</w:t>
+      </w:r>
+    </w:p>
+    <w:p>
+      <w:pPr>
+        <w:rPr>
+          <w:sz w:val="24"/>
+          <w:szCs w:val="24"/>
+        </w:rPr>
+      </w:pPr>
+      <w:r>
+        <w:rPr>
+          <w:sz w:val="24"/>
+          <w:szCs w:val="24"/>
+        </w:rPr>
+        <w:t xml:space="preserve">Komma i stedet for punktum, som decimal seperator </w:t>
       </w:r>
     </w:p>
     <w:p>
@@ -283,59 +393,6 @@
         </w:rPr>
         <w:t>-&gt; 1 streg</w:t>
       </w:r>
-    </w:p>
-    <w:p>
-      <w:pPr>
-        <w:rPr>
-          <w:sz w:val="24"/>
-          <w:szCs w:val="24"/>
-        </w:rPr>
-      </w:pPr>
-      <w:r>
-        <w:rPr>
-          <w:sz w:val="24"/>
-          <w:szCs w:val="24"/>
-        </w:rPr>
-        <w:t xml:space="preserve">Dårlig kammerat </w:t>
-      </w:r>
-    </w:p>
-    <w:p>
-      <w:pPr>
-        <w:rPr>
-          <w:i/>
-          <w:iCs/>
-          <w:sz w:val="24"/>
-          <w:szCs w:val="24"/>
-        </w:rPr>
-      </w:pPr>
-      <w:r>
-        <w:rPr>
-          <w:i/>
-          <w:iCs/>
-          <w:sz w:val="24"/>
-          <w:szCs w:val="24"/>
-        </w:rPr>
-        <w:t xml:space="preserve">-&gt; 1 til </w:t>
-      </w:r>
-      <w:r>
-        <w:rPr>
-          <w:rFonts w:ascii="Times New Roman" w:hAnsi="Times New Roman" w:cs="Times New Roman"/>
-          <w:i/>
-          <w:iCs/>
-          <w:sz w:val="24"/>
-          <w:szCs w:val="24"/>
-        </w:rPr>
-        <w:t>∞</w:t>
-      </w:r>
-      <w:r>
-        <w:rPr>
-          <w:i/>
-          <w:iCs/>
-          <w:sz w:val="24"/>
-          <w:szCs w:val="24"/>
-        </w:rPr>
-        <w:t xml:space="preserve"> streg</w:t>
-      </w:r>
       <w:r>
         <w:rPr>
           <w:i/>
@@ -358,92 +415,6 @@
           <w:sz w:val="24"/>
           <w:szCs w:val="24"/>
         </w:rPr>
-        <w:t xml:space="preserve">Glemmer at ”resolve” kommentaren, når du har løst den </w:t>
-      </w:r>
-    </w:p>
-    <w:p>
-      <w:pPr>
-        <w:rPr>
-          <w:i/>
-          <w:iCs/>
-          <w:sz w:val="24"/>
-          <w:szCs w:val="24"/>
-        </w:rPr>
-      </w:pPr>
-      <w:r>
-        <w:rPr>
-          <w:i/>
-          <w:iCs/>
-          <w:sz w:val="24"/>
-          <w:szCs w:val="24"/>
-        </w:rPr>
-        <w:t>-&gt; 3 streg</w:t>
-      </w:r>
-      <w:r>
-        <w:rPr>
-          <w:i/>
-          <w:iCs/>
-          <w:sz w:val="24"/>
-          <w:szCs w:val="24"/>
-        </w:rPr>
-        <w:t>er</w:t>
-      </w:r>
-    </w:p>
-    <w:p>
-      <w:pPr>
-        <w:rPr>
-          <w:sz w:val="24"/>
-          <w:szCs w:val="24"/>
-        </w:rPr>
-      </w:pPr>
-      <w:r>
-        <w:rPr>
-          <w:sz w:val="24"/>
-          <w:szCs w:val="24"/>
-        </w:rPr>
-        <w:t xml:space="preserve">Komma i stedet for punktum, som decimal seperator </w:t>
-      </w:r>
-    </w:p>
-    <w:p>
-      <w:pPr>
-        <w:rPr>
-          <w:i/>
-          <w:iCs/>
-          <w:sz w:val="24"/>
-          <w:szCs w:val="24"/>
-        </w:rPr>
-      </w:pPr>
-      <w:r>
-        <w:rPr>
-          <w:i/>
-          <w:iCs/>
-          <w:sz w:val="24"/>
-          <w:szCs w:val="24"/>
-        </w:rPr>
-        <w:t>-&gt; 1 streg</w:t>
-      </w:r>
-      <w:r>
-        <w:rPr>
-          <w:i/>
-          <w:iCs/>
-          <w:sz w:val="24"/>
-          <w:szCs w:val="24"/>
-        </w:rPr>
-        <w:t>er</w:t>
-      </w:r>
-    </w:p>
-    <w:p>
-      <w:pPr>
-        <w:rPr>
-          <w:sz w:val="24"/>
-          <w:szCs w:val="24"/>
-        </w:rPr>
-      </w:pPr>
-      <w:r>
-        <w:rPr>
-          <w:sz w:val="24"/>
-          <w:szCs w:val="24"/>
-        </w:rPr>
         <w:t xml:space="preserve">Åbentlyst skider på rapportstandarden ved afsendelse til peer-review </w:t>
       </w:r>
     </w:p>
@@ -664,6 +635,15 @@
           <w:szCs w:val="24"/>
         </w:rPr>
         <w:t>Glemmer at aflukke lokalet når alle har forladt</w:t>
+      </w:r>
+      <w:r>
+        <w:rPr>
+          <w:i/>
+          <w:iCs/>
+          <w:sz w:val="24"/>
+          <w:szCs w:val="24"/>
+        </w:rPr>
+        <w:t xml:space="preserve"> (I mere end 1 minut)</w:t>
       </w:r>
     </w:p>
     <w:p>
@@ -2756,15 +2736,6 @@
 </file>
 
 <file path=customXml/item2.xml><?xml version="1.0" encoding="utf-8"?>
-<?mso-contentType ?>
-<FormTemplates xmlns="http://schemas.microsoft.com/sharepoint/v3/contenttype/forms">
-  <Display>DocumentLibraryForm</Display>
-  <Edit>DocumentLibraryForm</Edit>
-  <New>DocumentLibraryForm</New>
-</FormTemplates>
-</file>
-
-<file path=customXml/item3.xml><?xml version="1.0" encoding="utf-8"?>
 <ct:contentTypeSchema xmlns:ct="http://schemas.microsoft.com/office/2006/metadata/contentType" xmlns:ma="http://schemas.microsoft.com/office/2006/metadata/properties/metaAttributes" ct:_="" ma:_="" ma:contentTypeName="Dokument" ma:contentTypeID="0x010100FE580F2D3026B143BDF291C5137D2DA0" ma:contentTypeVersion="11" ma:contentTypeDescription="Opret et nyt dokument." ma:contentTypeScope="" ma:versionID="120b601f568f8eff7d271f0856eb9572">
   <xsd:schema xmlns:xsd="http://www.w3.org/2001/XMLSchema" xmlns:xs="http://www.w3.org/2001/XMLSchema" xmlns:p="http://schemas.microsoft.com/office/2006/metadata/properties" xmlns:ns2="9eb01566-652b-4477-b28c-3e66da18d344" xmlns:ns3="1ef46024-2ca0-4db1-9ed8-b314520bddf3" targetNamespace="http://schemas.microsoft.com/office/2006/metadata/properties" ma:root="true" ma:fieldsID="069ed416949c2c8a873c4fce3909b3c4" ns2:_="" ns3:_="">
     <xsd:import namespace="9eb01566-652b-4477-b28c-3e66da18d344"/>
@@ -2959,6 +2930,15 @@
 </ct:contentTypeSchema>
 </file>
 
+<file path=customXml/item3.xml><?xml version="1.0" encoding="utf-8"?>
+<?mso-contentType ?>
+<FormTemplates xmlns="http://schemas.microsoft.com/sharepoint/v3/contenttype/forms">
+  <Display>DocumentLibraryForm</Display>
+  <Edit>DocumentLibraryForm</Edit>
+  <New>DocumentLibraryForm</New>
+</FormTemplates>
+</file>
+
 <file path=customXml/itemProps1.xml><?xml version="1.0" encoding="utf-8"?>
 <ds:datastoreItem xmlns:ds="http://schemas.openxmlformats.org/officeDocument/2006/customXml" ds:itemID="{133A8174-2553-44B5-9353-C0FE190F6B59}">
   <ds:schemaRefs>
@@ -2971,14 +2951,6 @@
 </file>
 
 <file path=customXml/itemProps2.xml><?xml version="1.0" encoding="utf-8"?>
-<ds:datastoreItem xmlns:ds="http://schemas.openxmlformats.org/officeDocument/2006/customXml" ds:itemID="{077F5141-3BAA-48CC-85CA-F0BD35CBA136}">
-  <ds:schemaRefs>
-    <ds:schemaRef ds:uri="http://schemas.microsoft.com/sharepoint/v3/contenttype/forms"/>
-  </ds:schemaRefs>
-</ds:datastoreItem>
-</file>
-
-<file path=customXml/itemProps3.xml><?xml version="1.0" encoding="utf-8"?>
 <ds:datastoreItem xmlns:ds="http://schemas.openxmlformats.org/officeDocument/2006/customXml" ds:itemID="{9D1DE4D2-0908-4DF5-82B8-BCA081D2945B}">
   <ds:schemaRefs>
     <ds:schemaRef ds:uri="http://schemas.microsoft.com/office/2006/metadata/contentType"/>
@@ -2995,4 +2967,12 @@
     <ds:schemaRef ds:uri="http://schemas.microsoft.com/internal/obd"/>
   </ds:schemaRefs>
 </ds:datastoreItem>
+</file>
+
+<file path=customXml/itemProps3.xml><?xml version="1.0" encoding="utf-8"?>
+<ds:datastoreItem xmlns:ds="http://schemas.openxmlformats.org/officeDocument/2006/customXml" ds:itemID="{077F5141-3BAA-48CC-85CA-F0BD35CBA136}">
+  <ds:schemaRefs>
+    <ds:schemaRef ds:uri="http://schemas.microsoft.com/sharepoint/v3/contenttype/forms"/>
+  </ds:schemaRefs>
+</ds:datastoreItem>
 </file>
</xml_diff>